<commit_message>
Report and little changes
</commit_message>
<xml_diff>
--- a/experiments/sprawko_1.docx
+++ b/experiments/sprawko_1.docx
@@ -88,57 +88,7 @@
                 <w:sz w:val="20"/>
                 <w:szCs w:val="20"/>
               </w:rPr>
-              <w:t>czwartek</w:t>
-            </w:r>
-            <w:r>
-              <w:rPr>
-                <w:rFonts w:ascii="Times New Roman" w:eastAsia="Times New Roman" w:hAnsi="Times New Roman" w:cs="Times New Roman"/>
-                <w:i/>
-                <w:iCs/>
-                <w:sz w:val="20"/>
-                <w:szCs w:val="20"/>
-              </w:rPr>
-              <w:t>, 1</w:t>
-            </w:r>
-            <w:r>
-              <w:rPr>
-                <w:rFonts w:ascii="Times New Roman" w:eastAsia="Times New Roman" w:hAnsi="Times New Roman" w:cs="Times New Roman"/>
-                <w:i/>
-                <w:iCs/>
-                <w:sz w:val="20"/>
-                <w:szCs w:val="20"/>
-              </w:rPr>
-              <w:t>3</w:t>
-            </w:r>
-            <w:r>
-              <w:rPr>
-                <w:rFonts w:ascii="Times New Roman" w:eastAsia="Times New Roman" w:hAnsi="Times New Roman" w:cs="Times New Roman"/>
-                <w:i/>
-                <w:iCs/>
-                <w:sz w:val="20"/>
-                <w:szCs w:val="20"/>
-              </w:rPr>
-              <w:t>:</w:t>
-            </w:r>
-            <w:r>
-              <w:rPr>
-                <w:rFonts w:ascii="Times New Roman" w:eastAsia="Times New Roman" w:hAnsi="Times New Roman" w:cs="Times New Roman"/>
-                <w:i/>
-                <w:iCs/>
-                <w:sz w:val="20"/>
-                <w:szCs w:val="20"/>
-              </w:rPr>
-              <w:t>3</w:t>
-            </w:r>
-            <w:r>
-              <w:rPr>
-                <w:rFonts w:ascii="Times New Roman" w:eastAsia="Times New Roman" w:hAnsi="Times New Roman" w:cs="Times New Roman"/>
-                <w:i/>
-                <w:iCs/>
-                <w:sz w:val="20"/>
-                <w:szCs w:val="20"/>
-              </w:rPr>
-              <w:t>0</w:t>
+              <w:t>czwartek, 13:30</w:t>
             </w:r>
           </w:p>
           <w:p>
@@ -226,7 +176,7 @@
     </w:p>
     <w:p>
       <w:pPr>
-        <w:pStyle w:val="Akapitzlist"/>
+        <w:pStyle w:val="ListParagraph"/>
         <w:numPr>
           <w:ilvl w:val="0"/>
           <w:numId w:val="1"/>
@@ -288,35 +238,19 @@
         <w:rPr>
           <w:rFonts w:ascii="Times New Roman" w:hAnsi="Times New Roman" w:cs="Times New Roman"/>
         </w:rPr>
-        <w:t xml:space="preserve">” – A*. Dla ostatniej mieliśmy zastosować heurystyki: metryka </w:t>
-      </w:r>
-      <w:proofErr w:type="spellStart"/>
-      <w:r>
-        <w:rPr>
-          <w:rFonts w:ascii="Times New Roman" w:hAnsi="Times New Roman" w:cs="Times New Roman"/>
-        </w:rPr>
-        <w:t>Hamminga</w:t>
-      </w:r>
-      <w:proofErr w:type="spellEnd"/>
-      <w:r>
-        <w:rPr>
-          <w:rFonts w:ascii="Times New Roman" w:hAnsi="Times New Roman" w:cs="Times New Roman"/>
-        </w:rPr>
-        <w:t xml:space="preserve">, metryka </w:t>
-      </w:r>
-      <w:proofErr w:type="spellStart"/>
-      <w:r>
-        <w:rPr>
-          <w:rFonts w:ascii="Times New Roman" w:hAnsi="Times New Roman" w:cs="Times New Roman"/>
-        </w:rPr>
-        <w:t>Manhattana</w:t>
-      </w:r>
-      <w:proofErr w:type="spellEnd"/>
-      <w:r>
-        <w:rPr>
-          <w:rFonts w:ascii="Times New Roman" w:hAnsi="Times New Roman" w:cs="Times New Roman"/>
-        </w:rPr>
-        <w:t>.’</w:t>
+        <w:t>” – A*. Dla ostatniej mieliśmy zastosować heurystyki: metryka Hamminga, metryka Manhatta</w:t>
+      </w:r>
+      <w:r>
+        <w:rPr>
+          <w:rFonts w:ascii="Times New Roman" w:hAnsi="Times New Roman" w:cs="Times New Roman"/>
+        </w:rPr>
+        <w:t>n</w:t>
+      </w:r>
+      <w:r>
+        <w:rPr>
+          <w:rFonts w:ascii="Times New Roman" w:hAnsi="Times New Roman" w:cs="Times New Roman"/>
+        </w:rPr>
+        <w:t>.</w:t>
       </w:r>
     </w:p>
     <w:p>
@@ -330,12 +264,25 @@
         <w:rPr>
           <w:rFonts w:ascii="Times New Roman" w:hAnsi="Times New Roman" w:cs="Times New Roman"/>
         </w:rPr>
-        <w:t>Po wykonaniu implementacji metod wykonaliśmy badania dotyczące ich zachowania w przypadku problemu łamigłówki.</w:t>
+        <w:t>Po zaimplementowaniu wszystkich niezbędnych metod przystąpiliśmy do testowania naszych rozwiązań. Po zakończonych powodzeniem testach przyszła kolej na część badawczą zadania.</w:t>
+      </w:r>
+      <w:r>
+        <w:rPr>
+          <w:rFonts w:ascii="Times New Roman" w:hAnsi="Times New Roman" w:cs="Times New Roman"/>
+        </w:rPr>
+        <w:br/>
+        <w:t xml:space="preserve">W tej części mieliśmy zmierzyć efektywność algorytmów zbierając dane takie jak: długość znalezionego rozwiązania, czas potrzebny na przetworzenie łamigłówki, ilość stanów odwiedzonych i ilość stanów przetworzonych. Zebraliśmy te informacje dla wszystkich algorytmów </w:t>
+      </w:r>
+      <w:r>
+        <w:rPr>
+          <w:rFonts w:ascii="Times New Roman" w:hAnsi="Times New Roman" w:cs="Times New Roman"/>
+        </w:rPr>
+        <w:t>dla plansz o odległości od 1 do 7 ruchów (do poprawnie ułożonej planszy). Dane te przedstawiliśmy w postaci wykresów słupkowych poniżej.</w:t>
       </w:r>
     </w:p>
     <w:p>
       <w:pPr>
-        <w:pStyle w:val="Akapitzlist"/>
+        <w:pStyle w:val="ListParagraph"/>
         <w:numPr>
           <w:ilvl w:val="0"/>
           <w:numId w:val="1"/>
@@ -367,10 +314,448 @@
           <w:rFonts w:ascii="Times New Roman" w:hAnsi="Times New Roman" w:cs="Times New Roman"/>
         </w:rPr>
       </w:pPr>
+      <w:r>
+        <w:rPr>
+          <w:rFonts w:ascii="Times New Roman" w:hAnsi="Times New Roman" w:cs="Times New Roman"/>
+          <w:noProof/>
+        </w:rPr>
+        <w:drawing>
+          <wp:inline distT="0" distB="0" distL="0" distR="0" wp14:anchorId="739AE8F2" wp14:editId="62B66A3C">
+            <wp:extent cx="5729019" cy="4010314"/>
+            <wp:effectExtent l="57150" t="57150" r="100330" b="104775"/>
+            <wp:docPr id="2" name="Picture 2"/>
+            <wp:cNvGraphicFramePr>
+              <a:graphicFrameLocks xmlns:a="http://schemas.openxmlformats.org/drawingml/2006/main" noChangeAspect="1"/>
+            </wp:cNvGraphicFramePr>
+            <a:graphic xmlns:a="http://schemas.openxmlformats.org/drawingml/2006/main">
+              <a:graphicData uri="http://schemas.openxmlformats.org/drawingml/2006/picture">
+                <pic:pic xmlns:pic="http://schemas.openxmlformats.org/drawingml/2006/picture">
+                  <pic:nvPicPr>
+                    <pic:cNvPr id="2" name="Picture 2"/>
+                    <pic:cNvPicPr>
+                      <a:picLocks noChangeAspect="1" noChangeArrowheads="1"/>
+                    </pic:cNvPicPr>
+                  </pic:nvPicPr>
+                  <pic:blipFill>
+                    <a:blip r:embed="rId5">
+                      <a:extLst>
+                        <a:ext uri="{28A0092B-C50C-407E-A947-70E740481C1C}">
+                          <a14:useLocalDpi xmlns:a14="http://schemas.microsoft.com/office/drawing/2010/main" val="0"/>
+                        </a:ext>
+                      </a:extLst>
+                    </a:blip>
+                    <a:stretch>
+                      <a:fillRect/>
+                    </a:stretch>
+                  </pic:blipFill>
+                  <pic:spPr bwMode="auto">
+                    <a:xfrm>
+                      <a:off x="0" y="0"/>
+                      <a:ext cx="5729019" cy="4010314"/>
+                    </a:xfrm>
+                    <a:prstGeom prst="rect">
+                      <a:avLst/>
+                    </a:prstGeom>
+                    <a:noFill/>
+                    <a:ln>
+                      <a:solidFill>
+                        <a:schemeClr val="bg2">
+                          <a:lumMod val="75000"/>
+                        </a:schemeClr>
+                      </a:solidFill>
+                    </a:ln>
+                    <a:effectLst>
+                      <a:outerShdw blurRad="50800" dist="38100" dir="2700000" algn="tl" rotWithShape="0">
+                        <a:prstClr val="black">
+                          <a:alpha val="40000"/>
+                        </a:prstClr>
+                      </a:outerShdw>
+                    </a:effectLst>
+                  </pic:spPr>
+                </pic:pic>
+              </a:graphicData>
+            </a:graphic>
+          </wp:inline>
+        </w:drawing>
+      </w:r>
+    </w:p>
+    <w:p>
+      <w:pPr>
+        <w:spacing w:before="240" w:after="120"/>
+        <w:rPr>
+          <w:rFonts w:ascii="Times New Roman" w:hAnsi="Times New Roman" w:cs="Times New Roman"/>
+          <w:noProof/>
+        </w:rPr>
+      </w:pPr>
+    </w:p>
+    <w:p>
+      <w:pPr>
+        <w:spacing w:before="240" w:after="120"/>
+        <w:rPr>
+          <w:rFonts w:ascii="Times New Roman" w:hAnsi="Times New Roman" w:cs="Times New Roman"/>
+          <w:noProof/>
+        </w:rPr>
+      </w:pPr>
+      <w:r>
+        <w:rPr>
+          <w:rFonts w:ascii="Times New Roman" w:hAnsi="Times New Roman" w:cs="Times New Roman"/>
+          <w:noProof/>
+        </w:rPr>
+        <w:lastRenderedPageBreak/>
+        <w:drawing>
+          <wp:inline distT="0" distB="0" distL="0" distR="0" wp14:anchorId="44E8C55B" wp14:editId="3C8BE5D4">
+            <wp:extent cx="5692911" cy="4454762"/>
+            <wp:effectExtent l="57150" t="57150" r="98425" b="98425"/>
+            <wp:docPr id="5" name="Picture 5"/>
+            <wp:cNvGraphicFramePr>
+              <a:graphicFrameLocks xmlns:a="http://schemas.openxmlformats.org/drawingml/2006/main" noChangeAspect="1"/>
+            </wp:cNvGraphicFramePr>
+            <a:graphic xmlns:a="http://schemas.openxmlformats.org/drawingml/2006/main">
+              <a:graphicData uri="http://schemas.openxmlformats.org/drawingml/2006/picture">
+                <pic:pic xmlns:pic="http://schemas.openxmlformats.org/drawingml/2006/picture">
+                  <pic:nvPicPr>
+                    <pic:cNvPr id="5" name="Picture 5"/>
+                    <pic:cNvPicPr>
+                      <a:picLocks noChangeAspect="1" noChangeArrowheads="1"/>
+                    </pic:cNvPicPr>
+                  </pic:nvPicPr>
+                  <pic:blipFill rotWithShape="1">
+                    <a:blip r:embed="rId6">
+                      <a:extLst>
+                        <a:ext uri="{28A0092B-C50C-407E-A947-70E740481C1C}">
+                          <a14:useLocalDpi xmlns:a14="http://schemas.microsoft.com/office/drawing/2010/main" val="0"/>
+                        </a:ext>
+                      </a:extLst>
+                    </a:blip>
+                    <a:srcRect l="4916" r="8690" b="3421"/>
+                    <a:stretch/>
+                  </pic:blipFill>
+                  <pic:spPr bwMode="auto">
+                    <a:xfrm>
+                      <a:off x="0" y="0"/>
+                      <a:ext cx="5702780" cy="4462484"/>
+                    </a:xfrm>
+                    <a:prstGeom prst="rect">
+                      <a:avLst/>
+                    </a:prstGeom>
+                    <a:noFill/>
+                    <a:ln w="9525" cap="flat" cmpd="sng" algn="ctr">
+                      <a:solidFill>
+                        <a:srgbClr val="E7E6E6">
+                          <a:lumMod val="50000"/>
+                        </a:srgbClr>
+                      </a:solidFill>
+                      <a:prstDash val="solid"/>
+                      <a:round/>
+                      <a:headEnd type="none" w="med" len="med"/>
+                      <a:tailEnd type="none" w="med" len="med"/>
+                      <a:extLst>
+                        <a:ext uri="{C807C97D-BFC1-408E-A445-0C87EB9F89A2}">
+                          <ask:lineSketchStyleProps xmlns:ask="http://schemas.microsoft.com/office/drawing/2018/sketchyshapes" sd="0">
+                            <a:custGeom>
+                              <a:avLst/>
+                              <a:gdLst/>
+                              <a:ahLst/>
+                              <a:cxnLst/>
+                              <a:rect l="0" t="0" r="0" b="0"/>
+                              <a:pathLst/>
+                            </a:custGeom>
+                            <ask:type/>
+                          </ask:lineSketchStyleProps>
+                        </a:ext>
+                      </a:extLst>
+                    </a:ln>
+                    <a:effectLst>
+                      <a:outerShdw blurRad="50800" dist="38100" dir="2700000" algn="tl" rotWithShape="0">
+                        <a:prstClr val="black">
+                          <a:alpha val="40000"/>
+                        </a:prstClr>
+                      </a:outerShdw>
+                    </a:effectLst>
+                    <a:extLst>
+                      <a:ext uri="{53640926-AAD7-44D8-BBD7-CCE9431645EC}">
+                        <a14:shadowObscured xmlns:a14="http://schemas.microsoft.com/office/drawing/2010/main"/>
+                      </a:ext>
+                    </a:extLst>
+                  </pic:spPr>
+                </pic:pic>
+              </a:graphicData>
+            </a:graphic>
+          </wp:inline>
+        </w:drawing>
+      </w:r>
+    </w:p>
+    <w:p>
+      <w:pPr>
+        <w:spacing w:before="240" w:after="120"/>
+        <w:rPr>
+          <w:rFonts w:ascii="Times New Roman" w:hAnsi="Times New Roman" w:cs="Times New Roman"/>
+          <w:noProof/>
+        </w:rPr>
+      </w:pPr>
+      <w:r>
+        <w:rPr>
+          <w:rFonts w:ascii="Times New Roman" w:hAnsi="Times New Roman" w:cs="Times New Roman"/>
+          <w:noProof/>
+        </w:rPr>
+        <w:drawing>
+          <wp:inline distT="0" distB="0" distL="0" distR="0" wp14:anchorId="5B8E7B2C" wp14:editId="3E87DACF">
+            <wp:extent cx="5692775" cy="4475087"/>
+            <wp:effectExtent l="57150" t="57150" r="98425" b="97155"/>
+            <wp:docPr id="6" name="Picture 6"/>
+            <wp:cNvGraphicFramePr>
+              <a:graphicFrameLocks xmlns:a="http://schemas.openxmlformats.org/drawingml/2006/main" noChangeAspect="1"/>
+            </wp:cNvGraphicFramePr>
+            <a:graphic xmlns:a="http://schemas.openxmlformats.org/drawingml/2006/main">
+              <a:graphicData uri="http://schemas.openxmlformats.org/drawingml/2006/picture">
+                <pic:pic xmlns:pic="http://schemas.openxmlformats.org/drawingml/2006/picture">
+                  <pic:nvPicPr>
+                    <pic:cNvPr id="6" name="Picture 6"/>
+                    <pic:cNvPicPr>
+                      <a:picLocks noChangeAspect="1" noChangeArrowheads="1"/>
+                    </pic:cNvPicPr>
+                  </pic:nvPicPr>
+                  <pic:blipFill rotWithShape="1">
+                    <a:blip r:embed="rId7">
+                      <a:extLst>
+                        <a:ext uri="{28A0092B-C50C-407E-A947-70E740481C1C}">
+                          <a14:useLocalDpi xmlns:a14="http://schemas.microsoft.com/office/drawing/2010/main" val="0"/>
+                        </a:ext>
+                      </a:extLst>
+                    </a:blip>
+                    <a:srcRect l="5078" r="8719" b="3195"/>
+                    <a:stretch/>
+                  </pic:blipFill>
+                  <pic:spPr bwMode="auto">
+                    <a:xfrm>
+                      <a:off x="0" y="0"/>
+                      <a:ext cx="5701391" cy="4481860"/>
+                    </a:xfrm>
+                    <a:prstGeom prst="rect">
+                      <a:avLst/>
+                    </a:prstGeom>
+                    <a:noFill/>
+                    <a:ln w="9525" cap="flat" cmpd="sng" algn="ctr">
+                      <a:solidFill>
+                        <a:srgbClr val="E7E6E6">
+                          <a:lumMod val="50000"/>
+                        </a:srgbClr>
+                      </a:solidFill>
+                      <a:prstDash val="solid"/>
+                      <a:round/>
+                      <a:headEnd type="none" w="med" len="med"/>
+                      <a:tailEnd type="none" w="med" len="med"/>
+                      <a:extLst>
+                        <a:ext uri="{C807C97D-BFC1-408E-A445-0C87EB9F89A2}">
+                          <ask:lineSketchStyleProps xmlns:ask="http://schemas.microsoft.com/office/drawing/2018/sketchyshapes" sd="0">
+                            <a:custGeom>
+                              <a:avLst/>
+                              <a:gdLst/>
+                              <a:ahLst/>
+                              <a:cxnLst/>
+                              <a:rect l="0" t="0" r="0" b="0"/>
+                              <a:pathLst/>
+                            </a:custGeom>
+                            <ask:type/>
+                          </ask:lineSketchStyleProps>
+                        </a:ext>
+                      </a:extLst>
+                    </a:ln>
+                    <a:effectLst>
+                      <a:outerShdw blurRad="50800" dist="38100" dir="2700000" algn="tl" rotWithShape="0">
+                        <a:prstClr val="black">
+                          <a:alpha val="40000"/>
+                        </a:prstClr>
+                      </a:outerShdw>
+                    </a:effectLst>
+                    <a:extLst>
+                      <a:ext uri="{53640926-AAD7-44D8-BBD7-CCE9431645EC}">
+                        <a14:shadowObscured xmlns:a14="http://schemas.microsoft.com/office/drawing/2010/main"/>
+                      </a:ext>
+                    </a:extLst>
+                  </pic:spPr>
+                </pic:pic>
+              </a:graphicData>
+            </a:graphic>
+          </wp:inline>
+        </w:drawing>
+      </w:r>
+    </w:p>
+    <w:p>
+      <w:pPr>
+        <w:spacing w:before="240" w:after="120"/>
+        <w:rPr>
+          <w:rFonts w:ascii="Times New Roman" w:hAnsi="Times New Roman" w:cs="Times New Roman"/>
+        </w:rPr>
+      </w:pPr>
+      <w:r>
+        <w:rPr>
+          <w:rFonts w:ascii="Times New Roman" w:hAnsi="Times New Roman" w:cs="Times New Roman"/>
+          <w:noProof/>
+        </w:rPr>
+        <w:lastRenderedPageBreak/>
+        <w:drawing>
+          <wp:inline distT="0" distB="0" distL="0" distR="0" wp14:anchorId="43C50FAF" wp14:editId="3E5B98C6">
+            <wp:extent cx="5687301" cy="4481672"/>
+            <wp:effectExtent l="57150" t="57150" r="104140" b="90805"/>
+            <wp:docPr id="3" name="Picture 3"/>
+            <wp:cNvGraphicFramePr>
+              <a:graphicFrameLocks xmlns:a="http://schemas.openxmlformats.org/drawingml/2006/main" noChangeAspect="1"/>
+            </wp:cNvGraphicFramePr>
+            <a:graphic xmlns:a="http://schemas.openxmlformats.org/drawingml/2006/main">
+              <a:graphicData uri="http://schemas.openxmlformats.org/drawingml/2006/picture">
+                <pic:pic xmlns:pic="http://schemas.openxmlformats.org/drawingml/2006/picture">
+                  <pic:nvPicPr>
+                    <pic:cNvPr id="3" name="Picture 3"/>
+                    <pic:cNvPicPr>
+                      <a:picLocks noChangeAspect="1" noChangeArrowheads="1"/>
+                    </pic:cNvPicPr>
+                  </pic:nvPicPr>
+                  <pic:blipFill rotWithShape="1">
+                    <a:blip r:embed="rId8">
+                      <a:extLst>
+                        <a:ext uri="{28A0092B-C50C-407E-A947-70E740481C1C}">
+                          <a14:useLocalDpi xmlns:a14="http://schemas.microsoft.com/office/drawing/2010/main" val="0"/>
+                        </a:ext>
+                      </a:extLst>
+                    </a:blip>
+                    <a:srcRect l="5789" r="8644" b="3676"/>
+                    <a:stretch/>
+                  </pic:blipFill>
+                  <pic:spPr bwMode="auto">
+                    <a:xfrm>
+                      <a:off x="0" y="0"/>
+                      <a:ext cx="5700861" cy="4492357"/>
+                    </a:xfrm>
+                    <a:prstGeom prst="rect">
+                      <a:avLst/>
+                    </a:prstGeom>
+                    <a:noFill/>
+                    <a:ln w="9525" cap="flat" cmpd="sng" algn="ctr">
+                      <a:solidFill>
+                        <a:srgbClr val="E7E6E6">
+                          <a:lumMod val="50000"/>
+                        </a:srgbClr>
+                      </a:solidFill>
+                      <a:prstDash val="solid"/>
+                      <a:round/>
+                      <a:headEnd type="none" w="med" len="med"/>
+                      <a:tailEnd type="none" w="med" len="med"/>
+                      <a:extLst>
+                        <a:ext uri="{C807C97D-BFC1-408E-A445-0C87EB9F89A2}">
+                          <ask:lineSketchStyleProps xmlns:ask="http://schemas.microsoft.com/office/drawing/2018/sketchyshapes" sd="0">
+                            <a:custGeom>
+                              <a:avLst/>
+                              <a:gdLst/>
+                              <a:ahLst/>
+                              <a:cxnLst/>
+                              <a:rect l="0" t="0" r="0" b="0"/>
+                              <a:pathLst/>
+                            </a:custGeom>
+                            <ask:type/>
+                          </ask:lineSketchStyleProps>
+                        </a:ext>
+                      </a:extLst>
+                    </a:ln>
+                    <a:effectLst>
+                      <a:outerShdw blurRad="50800" dist="38100" dir="2700000" algn="tl" rotWithShape="0">
+                        <a:prstClr val="black">
+                          <a:alpha val="40000"/>
+                        </a:prstClr>
+                      </a:outerShdw>
+                    </a:effectLst>
+                    <a:extLst>
+                      <a:ext uri="{53640926-AAD7-44D8-BBD7-CCE9431645EC}">
+                        <a14:shadowObscured xmlns:a14="http://schemas.microsoft.com/office/drawing/2010/main"/>
+                      </a:ext>
+                    </a:extLst>
+                  </pic:spPr>
+                </pic:pic>
+              </a:graphicData>
+            </a:graphic>
+          </wp:inline>
+        </w:drawing>
+      </w:r>
+    </w:p>
+    <w:p>
+      <w:pPr>
+        <w:spacing w:before="240" w:after="120"/>
+        <w:rPr>
+          <w:rFonts w:ascii="Times New Roman" w:hAnsi="Times New Roman" w:cs="Times New Roman"/>
+        </w:rPr>
+      </w:pPr>
+      <w:r>
+        <w:rPr>
+          <w:rFonts w:ascii="Times New Roman" w:hAnsi="Times New Roman" w:cs="Times New Roman"/>
+          <w:noProof/>
+        </w:rPr>
+        <w:drawing>
+          <wp:inline distT="0" distB="0" distL="0" distR="0" wp14:anchorId="15B4AB93" wp14:editId="704868AA">
+            <wp:extent cx="5719284" cy="4324891"/>
+            <wp:effectExtent l="57150" t="57150" r="91440" b="95250"/>
+            <wp:docPr id="4" name="Picture 4"/>
+            <wp:cNvGraphicFramePr>
+              <a:graphicFrameLocks xmlns:a="http://schemas.openxmlformats.org/drawingml/2006/main" noChangeAspect="1"/>
+            </wp:cNvGraphicFramePr>
+            <a:graphic xmlns:a="http://schemas.openxmlformats.org/drawingml/2006/main">
+              <a:graphicData uri="http://schemas.openxmlformats.org/drawingml/2006/picture">
+                <pic:pic xmlns:pic="http://schemas.openxmlformats.org/drawingml/2006/picture">
+                  <pic:nvPicPr>
+                    <pic:cNvPr id="4" name="Picture 4"/>
+                    <pic:cNvPicPr>
+                      <a:picLocks noChangeAspect="1" noChangeArrowheads="1"/>
+                    </pic:cNvPicPr>
+                  </pic:nvPicPr>
+                  <pic:blipFill rotWithShape="1">
+                    <a:blip r:embed="rId9">
+                      <a:extLst>
+                        <a:ext uri="{28A0092B-C50C-407E-A947-70E740481C1C}">
+                          <a14:useLocalDpi xmlns:a14="http://schemas.microsoft.com/office/drawing/2010/main" val="0"/>
+                        </a:ext>
+                      </a:extLst>
+                    </a:blip>
+                    <a:srcRect r="4"/>
+                    <a:stretch/>
+                  </pic:blipFill>
+                  <pic:spPr bwMode="auto">
+                    <a:xfrm>
+                      <a:off x="0" y="0"/>
+                      <a:ext cx="5719284" cy="4324891"/>
+                    </a:xfrm>
+                    <a:prstGeom prst="rect">
+                      <a:avLst/>
+                    </a:prstGeom>
+                    <a:noFill/>
+                    <a:ln>
+                      <a:solidFill>
+                        <a:schemeClr val="bg2">
+                          <a:lumMod val="50000"/>
+                        </a:schemeClr>
+                      </a:solidFill>
+                    </a:ln>
+                    <a:effectLst>
+                      <a:outerShdw blurRad="50800" dist="38100" dir="2700000" algn="tl" rotWithShape="0">
+                        <a:prstClr val="black">
+                          <a:alpha val="40000"/>
+                        </a:prstClr>
+                      </a:outerShdw>
+                    </a:effectLst>
+                    <a:extLst>
+                      <a:ext uri="{53640926-AAD7-44D8-BBD7-CCE9431645EC}">
+                        <a14:shadowObscured xmlns:a14="http://schemas.microsoft.com/office/drawing/2010/main"/>
+                      </a:ext>
+                    </a:extLst>
+                  </pic:spPr>
+                </pic:pic>
+              </a:graphicData>
+            </a:graphic>
+          </wp:inline>
+        </w:drawing>
+      </w:r>
     </w:p>
     <w:sectPr>
       <w:pgSz w:w="11906" w:h="16838"/>
-      <w:pgMar w:top="1417" w:right="1417" w:bottom="1417" w:left="1417" w:header="709" w:footer="709" w:gutter="0"/>
+      <w:pgMar w:top="993" w:right="1417" w:bottom="851" w:left="1417" w:header="709" w:footer="709" w:gutter="0"/>
       <w:cols w:space="708"/>
       <w:docGrid w:linePitch="360"/>
     </w:sectPr>
@@ -962,7 +1347,7 @@
     <w:lsdException w:name="Unresolved Mention" w:semiHidden="1" w:unhideWhenUsed="1"/>
     <w:lsdException w:name="Smart Link" w:semiHidden="1" w:unhideWhenUsed="1"/>
   </w:latentStyles>
-  <w:style w:type="paragraph" w:default="1" w:styleId="Normalny">
+  <w:style w:type="paragraph" w:default="1" w:styleId="Normal">
     <w:name w:val="Normal"/>
     <w:qFormat/>
     <w:rsid w:val="0066664D"/>
@@ -970,13 +1355,13 @@
       <w:spacing w:line="256" w:lineRule="auto"/>
     </w:pPr>
   </w:style>
-  <w:style w:type="character" w:default="1" w:styleId="Domylnaczcionkaakapitu">
+  <w:style w:type="character" w:default="1" w:styleId="DefaultParagraphFont">
     <w:name w:val="Default Paragraph Font"/>
     <w:uiPriority w:val="1"/>
     <w:semiHidden/>
     <w:unhideWhenUsed/>
   </w:style>
-  <w:style w:type="table" w:default="1" w:styleId="Standardowy">
+  <w:style w:type="table" w:default="1" w:styleId="TableNormal">
     <w:name w:val="Normal Table"/>
     <w:uiPriority w:val="99"/>
     <w:semiHidden/>
@@ -991,15 +1376,15 @@
       </w:tblCellMar>
     </w:tblPr>
   </w:style>
-  <w:style w:type="numbering" w:default="1" w:styleId="Bezlisty">
+  <w:style w:type="numbering" w:default="1" w:styleId="NoList">
     <w:name w:val="No List"/>
     <w:uiPriority w:val="99"/>
     <w:semiHidden/>
     <w:unhideWhenUsed/>
   </w:style>
-  <w:style w:type="paragraph" w:styleId="Akapitzlist">
+  <w:style w:type="paragraph" w:styleId="ListParagraph">
     <w:name w:val="List Paragraph"/>
-    <w:basedOn w:val="Normalny"/>
+    <w:basedOn w:val="Normal"/>
     <w:uiPriority w:val="34"/>
     <w:qFormat/>
     <w:rsid w:val="00F348C8"/>

</xml_diff>